<commit_message>
Alteração da parte de metodologia do artigo
</commit_message>
<xml_diff>
--- a/4-Partes_Artigo/MetodologiaArtigo.docx
+++ b/4-Partes_Artigo/MetodologiaArtigo.docx
@@ -203,15 +203,56 @@
           <w:sz w:val="24"/>
           <w:szCs w:val="24"/>
         </w:rPr>
-        <w:t xml:space="preserve">Com o objetivo de aprofundar os conhecimentos sobre o contexto histórico e cientifico que possibilitou a criação do computador moderno, esse artigo terá como base pesquisas bibliográficas sobre o assunto. E como forma de entender e compreender de que forma o computador e os cálculos matemáticos </w:t>
-      </w:r>
-      <w:r>
-        <w:rPr>
-          <w:rFonts w:ascii="Times New Roman" w:hAnsi="Times New Roman" w:cs="Times New Roman"/>
-          <w:sz w:val="24"/>
-          <w:szCs w:val="24"/>
-        </w:rPr>
-        <w:t>eram utilizados na época de sua criação será feita uma análise documental com base nos exercícios propostos e descritos nesse artigo.</w:t>
+        <w:t>Com o objetivo de aprofundar os conhecimentos sobre o contexto histórico e cienti</w:t>
+      </w:r>
+      <w:bookmarkStart w:id="0" w:name="_GoBack"/>
+      <w:r>
+        <w:rPr>
+          <w:rFonts w:ascii="Times New Roman" w:hAnsi="Times New Roman" w:cs="Times New Roman"/>
+          <w:sz w:val="24"/>
+          <w:szCs w:val="24"/>
+        </w:rPr>
+        <w:t>fico que possibilitou a criação do computador moderno, esse artigo terá como base pesquisa</w:t>
+      </w:r>
+      <w:r>
+        <w:rPr>
+          <w:rFonts w:ascii="Times New Roman" w:hAnsi="Times New Roman" w:cs="Times New Roman"/>
+          <w:sz w:val="24"/>
+          <w:szCs w:val="24"/>
+        </w:rPr>
+        <w:t>s bibliográficas sobre o assunto</w:t>
+      </w:r>
+      <w:r>
+        <w:rPr>
+          <w:rFonts w:ascii="Times New Roman" w:hAnsi="Times New Roman" w:cs="Times New Roman"/>
+          <w:sz w:val="24"/>
+          <w:szCs w:val="24"/>
+        </w:rPr>
+        <w:t xml:space="preserve">. E como forma de entender e compreender de que forma o computador e os cálculos matemáticos </w:t>
+      </w:r>
+      <w:r>
+        <w:rPr>
+          <w:rFonts w:ascii="Times New Roman" w:hAnsi="Times New Roman" w:cs="Times New Roman"/>
+          <w:sz w:val="24"/>
+          <w:szCs w:val="24"/>
+        </w:rPr>
+        <w:t>eram utilizados na época de sua criação</w:t>
+      </w:r>
+      <w:r>
+        <w:rPr>
+          <w:rFonts w:ascii="Times New Roman" w:hAnsi="Times New Roman" w:cs="Times New Roman"/>
+          <w:sz w:val="24"/>
+          <w:szCs w:val="24"/>
+        </w:rPr>
+        <w:t>,</w:t>
+      </w:r>
+      <w:r>
+        <w:rPr>
+          <w:rFonts w:ascii="Times New Roman" w:hAnsi="Times New Roman" w:cs="Times New Roman"/>
+          <w:sz w:val="24"/>
+          <w:szCs w:val="24"/>
+        </w:rPr>
+        <w:t xml:space="preserve"> será feita uma análise documental com base nos exercícios propostos e descritos nesse artigo.</w:t>
       </w:r>
     </w:p>
     <w:p>
@@ -349,9 +390,163 @@
           <w:sz w:val="24"/>
           <w:szCs w:val="24"/>
         </w:rPr>
-        <w:t>Para proporcionar familiaridade com o tema de forma a descrever os fatos e fenômenos dessa realidade, os exercícios propostos serão realizados e detalhados em uma análise documental para que as informações sejam úteis para compreender o contexto que o estudo foi inserido.</w:t>
-      </w:r>
-    </w:p>
+        <w:t>Para proporcionar familiaridade com o tema de forma a descrever os fat</w:t>
+      </w:r>
+      <w:r>
+        <w:rPr>
+          <w:rFonts w:ascii="Times New Roman" w:hAnsi="Times New Roman" w:cs="Times New Roman"/>
+          <w:sz w:val="24"/>
+          <w:szCs w:val="24"/>
+        </w:rPr>
+        <w:t>os e fenômenos dessa realidade serão realizado</w:t>
+      </w:r>
+      <w:r>
+        <w:rPr>
+          <w:rFonts w:ascii="Times New Roman" w:hAnsi="Times New Roman" w:cs="Times New Roman"/>
+          <w:sz w:val="24"/>
+          <w:szCs w:val="24"/>
+        </w:rPr>
+        <w:t xml:space="preserve">s </w:t>
+      </w:r>
+      <w:r>
+        <w:rPr>
+          <w:rFonts w:ascii="Times New Roman" w:hAnsi="Times New Roman" w:cs="Times New Roman"/>
+          <w:sz w:val="24"/>
+          <w:szCs w:val="24"/>
+        </w:rPr>
+        <w:t xml:space="preserve">três exercícios, cada um visando o entendimento do cenário estruturado. O primeiro exercício será feito e analisado para explorar e entender </w:t>
+      </w:r>
+      <w:r>
+        <w:rPr>
+          <w:rFonts w:ascii="Times New Roman" w:hAnsi="Times New Roman" w:cs="Times New Roman"/>
+          <w:sz w:val="24"/>
+          <w:szCs w:val="24"/>
+        </w:rPr>
+        <w:t>como os primeiros computadores enfrentaram limitações de hardware e software, particularmente em relação à manipulação de dados numéricos e ao sistema de codificação.</w:t>
+      </w:r>
+      <w:r>
+        <w:rPr>
+          <w:rFonts w:ascii="Times New Roman" w:hAnsi="Times New Roman" w:cs="Times New Roman"/>
+          <w:sz w:val="24"/>
+          <w:szCs w:val="24"/>
+        </w:rPr>
+        <w:t xml:space="preserve"> </w:t>
+      </w:r>
+    </w:p>
+    <w:p>
+      <w:pPr>
+        <w:spacing w:after="0" w:line="360" w:lineRule="auto"/>
+        <w:ind w:firstLine="708"/>
+        <w:jc w:val="both"/>
+        <w:rPr>
+          <w:rFonts w:ascii="Times New Roman" w:hAnsi="Times New Roman" w:cs="Times New Roman"/>
+          <w:sz w:val="24"/>
+          <w:szCs w:val="24"/>
+        </w:rPr>
+      </w:pPr>
+      <w:r>
+        <w:rPr>
+          <w:rFonts w:ascii="Times New Roman" w:hAnsi="Times New Roman" w:cs="Times New Roman"/>
+          <w:sz w:val="24"/>
+          <w:szCs w:val="24"/>
+        </w:rPr>
+        <w:lastRenderedPageBreak/>
+        <w:t>O segundo exercício de invalidar dados será realizad</w:t>
+      </w:r>
+      <w:r>
+        <w:rPr>
+          <w:rFonts w:ascii="Times New Roman" w:hAnsi="Times New Roman" w:cs="Times New Roman"/>
+          <w:sz w:val="24"/>
+          <w:szCs w:val="24"/>
+        </w:rPr>
+        <w:t>o e analisado para melhor compreensão sobre</w:t>
+      </w:r>
+      <w:r>
+        <w:rPr>
+          <w:rFonts w:ascii="Times New Roman" w:hAnsi="Times New Roman" w:cs="Times New Roman"/>
+          <w:sz w:val="24"/>
+          <w:szCs w:val="24"/>
+        </w:rPr>
+        <w:t xml:space="preserve"> context</w:t>
+      </w:r>
+      <w:r>
+        <w:rPr>
+          <w:rFonts w:ascii="Times New Roman" w:hAnsi="Times New Roman" w:cs="Times New Roman"/>
+          <w:sz w:val="24"/>
+          <w:szCs w:val="24"/>
+        </w:rPr>
+        <w:t>o histórico referente</w:t>
+      </w:r>
+      <w:r>
+        <w:rPr>
+          <w:rFonts w:ascii="Times New Roman" w:hAnsi="Times New Roman" w:cs="Times New Roman"/>
+          <w:sz w:val="24"/>
+          <w:szCs w:val="24"/>
+        </w:rPr>
+        <w:t xml:space="preserve"> a decodificação de mensagens durante a Segunda Guerra Mundial </w:t>
+      </w:r>
+      <w:r>
+        <w:rPr>
+          <w:rFonts w:ascii="Times New Roman" w:hAnsi="Times New Roman" w:cs="Times New Roman"/>
+          <w:sz w:val="24"/>
+          <w:szCs w:val="24"/>
+        </w:rPr>
+        <w:t xml:space="preserve">que </w:t>
+      </w:r>
+      <w:r>
+        <w:rPr>
+          <w:rFonts w:ascii="Times New Roman" w:hAnsi="Times New Roman" w:cs="Times New Roman"/>
+          <w:sz w:val="24"/>
+          <w:szCs w:val="24"/>
+        </w:rPr>
+        <w:t>envolvia algoritmos que manipulavam grandes quantidades de dados, incluindo cara</w:t>
+      </w:r>
+      <w:r>
+        <w:rPr>
+          <w:rFonts w:ascii="Times New Roman" w:hAnsi="Times New Roman" w:cs="Times New Roman"/>
+          <w:sz w:val="24"/>
+          <w:szCs w:val="24"/>
+        </w:rPr>
+        <w:t xml:space="preserve">cteres alfanuméricos e de tal forma que era comum </w:t>
+      </w:r>
+      <w:r>
+        <w:rPr>
+          <w:rFonts w:ascii="Times New Roman" w:hAnsi="Times New Roman" w:cs="Times New Roman"/>
+          <w:sz w:val="24"/>
+          <w:szCs w:val="24"/>
+        </w:rPr>
+        <w:t>remover ou invalidar certos caracteres ou informações desnecessárias para otimizar o processo de criptografia/decodificação.</w:t>
+      </w:r>
+    </w:p>
+    <w:p>
+      <w:pPr>
+        <w:spacing w:after="0" w:line="360" w:lineRule="auto"/>
+        <w:ind w:firstLine="708"/>
+        <w:jc w:val="both"/>
+        <w:rPr>
+          <w:rFonts w:ascii="Times New Roman" w:hAnsi="Times New Roman" w:cs="Times New Roman"/>
+          <w:sz w:val="24"/>
+          <w:szCs w:val="24"/>
+        </w:rPr>
+      </w:pPr>
+      <w:r>
+        <w:rPr>
+          <w:rFonts w:ascii="Times New Roman" w:hAnsi="Times New Roman" w:cs="Times New Roman"/>
+          <w:sz w:val="24"/>
+          <w:szCs w:val="24"/>
+        </w:rPr>
+        <w:t xml:space="preserve">E o terceiro exercício para análise dos resultados e dados apresentados visa traçar um paralelo </w:t>
+      </w:r>
+      <w:r>
+        <w:rPr>
+          <w:rFonts w:ascii="Times New Roman" w:hAnsi="Times New Roman" w:cs="Times New Roman"/>
+          <w:sz w:val="24"/>
+          <w:szCs w:val="24"/>
+        </w:rPr>
+        <w:t>direto com os processos de criptografia e decodificação de mensagens que foram fundamentais durante a Segunda Guerra Mundial.</w:t>
+      </w:r>
+    </w:p>
+    <w:bookmarkEnd w:id="0"/>
     <w:p>
       <w:pPr>
         <w:spacing w:after="0" w:line="360" w:lineRule="auto"/>
@@ -383,8 +578,6 @@
         </w:rPr>
         <w:tab/>
       </w:r>
-      <w:bookmarkStart w:id="0" w:name="_GoBack"/>
-      <w:bookmarkEnd w:id="0"/>
     </w:p>
     <w:sectPr>
       <w:pgSz w:w="11906" w:h="16838"/>

</xml_diff>